<commit_message>
Updated project control form.
</commit_message>
<xml_diff>
--- a/Project_template/InzOprog - Formularz kontrolny projektu -v.2024.07.20.docx
+++ b/Project_template/InzOprog - Formularz kontrolny projektu -v.2024.07.20.docx
@@ -440,21 +440,7 @@
               <w:rPr>
                 <w:rFonts w:ascii="Times New Roman" w:eastAsia="Times New Roman" w:hAnsi="Times New Roman" w:cs="Times New Roman"/>
               </w:rPr>
-              <w:t xml:space="preserve">harmonogram projektu - </w:t>
-            </w:r>
-            <w:proofErr w:type="spellStart"/>
-            <w:r>
-              <w:rPr>
-                <w:rFonts w:ascii="Times New Roman" w:eastAsia="Times New Roman" w:hAnsi="Times New Roman" w:cs="Times New Roman"/>
-              </w:rPr>
-              <w:t>szablon.mpp</w:t>
-            </w:r>
-            <w:proofErr w:type="spellEnd"/>
-            <w:r>
-              <w:rPr>
-                <w:rFonts w:ascii="Times New Roman" w:eastAsia="Times New Roman" w:hAnsi="Times New Roman" w:cs="Times New Roman"/>
-              </w:rPr>
-              <w:t xml:space="preserve"> </w:t>
+              <w:t xml:space="preserve">harmonogram projektu - szablon.mpp </w:t>
             </w:r>
           </w:p>
         </w:tc>
@@ -781,21 +767,7 @@
               <w:rPr>
                 <w:rFonts w:ascii="Times New Roman" w:eastAsia="Times New Roman" w:hAnsi="Times New Roman" w:cs="Times New Roman"/>
               </w:rPr>
-              <w:t xml:space="preserve">raport zarządzania </w:t>
-            </w:r>
-            <w:proofErr w:type="spellStart"/>
-            <w:r>
-              <w:rPr>
-                <w:rFonts w:ascii="Times New Roman" w:eastAsia="Times New Roman" w:hAnsi="Times New Roman" w:cs="Times New Roman"/>
-              </w:rPr>
-              <w:t>ryzykami</w:t>
-            </w:r>
-            <w:proofErr w:type="spellEnd"/>
-            <w:r>
-              <w:rPr>
-                <w:rFonts w:ascii="Times New Roman" w:eastAsia="Times New Roman" w:hAnsi="Times New Roman" w:cs="Times New Roman"/>
-              </w:rPr>
-              <w:t xml:space="preserve">, ryzyka projektu  - szablon.xls </w:t>
+              <w:t xml:space="preserve">raport zarządzania ryzykami, ryzyka projektu  - szablon.xls </w:t>
             </w:r>
           </w:p>
         </w:tc>
@@ -1202,7 +1174,6 @@
               </w:rPr>
               <w:t xml:space="preserve">in </w:t>
             </w:r>
-            <w:proofErr w:type="spellStart"/>
             <w:r>
               <w:rPr>
                 <w:rFonts w:ascii="Times New Roman" w:eastAsia="Times New Roman" w:hAnsi="Times New Roman" w:cs="Times New Roman"/>
@@ -1219,14 +1190,7 @@
               <w:rPr>
                 <w:rFonts w:ascii="Times New Roman" w:eastAsia="Times New Roman" w:hAnsi="Times New Roman" w:cs="Times New Roman"/>
               </w:rPr>
-              <w:t>s</w:t>
-            </w:r>
-            <w:proofErr w:type="spellEnd"/>
-            <w:r>
-              <w:rPr>
-                <w:rFonts w:ascii="Times New Roman" w:eastAsia="Times New Roman" w:hAnsi="Times New Roman" w:cs="Times New Roman"/>
-              </w:rPr>
-              <w:t>)</w:t>
+              <w:t>s)</w:t>
             </w:r>
           </w:p>
         </w:tc>
@@ -1483,33 +1447,11 @@
             </w:tcBorders>
           </w:tcPr>
           <w:p>
-            <w:proofErr w:type="spellStart"/>
-            <w:r>
-              <w:rPr>
-                <w:rFonts w:ascii="Times New Roman" w:eastAsia="Times New Roman" w:hAnsi="Times New Roman" w:cs="Times New Roman"/>
-              </w:rPr>
-              <w:t>use</w:t>
-            </w:r>
-            <w:proofErr w:type="spellEnd"/>
-            <w:r>
-              <w:rPr>
-                <w:rFonts w:ascii="Times New Roman" w:eastAsia="Times New Roman" w:hAnsi="Times New Roman" w:cs="Times New Roman"/>
-              </w:rPr>
-              <w:t xml:space="preserve"> </w:t>
-            </w:r>
-            <w:proofErr w:type="spellStart"/>
-            <w:r>
-              <w:rPr>
-                <w:rFonts w:ascii="Times New Roman" w:eastAsia="Times New Roman" w:hAnsi="Times New Roman" w:cs="Times New Roman"/>
-              </w:rPr>
-              <w:t>case</w:t>
-            </w:r>
-            <w:proofErr w:type="spellEnd"/>
-            <w:r>
-              <w:rPr>
-                <w:rFonts w:ascii="Times New Roman" w:eastAsia="Times New Roman" w:hAnsi="Times New Roman" w:cs="Times New Roman"/>
-              </w:rPr>
-              <w:t xml:space="preserve"> - szablon.doc </w:t>
+            <w:r>
+              <w:rPr>
+                <w:rFonts w:ascii="Times New Roman" w:eastAsia="Times New Roman" w:hAnsi="Times New Roman" w:cs="Times New Roman"/>
+              </w:rPr>
+              <w:t xml:space="preserve">use case - szablon.doc </w:t>
             </w:r>
           </w:p>
         </w:tc>
@@ -1951,21 +1893,7 @@
               <w:rPr>
                 <w:rFonts w:ascii="Times New Roman" w:eastAsia="Times New Roman" w:hAnsi="Times New Roman" w:cs="Times New Roman"/>
               </w:rPr>
-              <w:t xml:space="preserve">test </w:t>
-            </w:r>
-            <w:proofErr w:type="spellStart"/>
-            <w:r>
-              <w:rPr>
-                <w:rFonts w:ascii="Times New Roman" w:eastAsia="Times New Roman" w:hAnsi="Times New Roman" w:cs="Times New Roman"/>
-              </w:rPr>
-              <w:t>case</w:t>
-            </w:r>
-            <w:proofErr w:type="spellEnd"/>
-            <w:r>
-              <w:rPr>
-                <w:rFonts w:ascii="Times New Roman" w:eastAsia="Times New Roman" w:hAnsi="Times New Roman" w:cs="Times New Roman"/>
-              </w:rPr>
-              <w:t xml:space="preserve"> - szablon.doc </w:t>
+              <w:t xml:space="preserve">test case - szablon.doc </w:t>
             </w:r>
           </w:p>
         </w:tc>
@@ -3094,21 +3022,7 @@
               <w:rPr>
                 <w:rFonts w:ascii="Times New Roman" w:eastAsia="Times New Roman" w:hAnsi="Times New Roman" w:cs="Times New Roman"/>
               </w:rPr>
-              <w:t xml:space="preserve">Czy wykonano harmonogram projektu (MS </w:t>
-            </w:r>
-            <w:proofErr w:type="spellStart"/>
-            <w:r>
-              <w:rPr>
-                <w:rFonts w:ascii="Times New Roman" w:eastAsia="Times New Roman" w:hAnsi="Times New Roman" w:cs="Times New Roman"/>
-              </w:rPr>
-              <w:t>project</w:t>
-            </w:r>
-            <w:proofErr w:type="spellEnd"/>
-            <w:r>
-              <w:rPr>
-                <w:rFonts w:ascii="Times New Roman" w:eastAsia="Times New Roman" w:hAnsi="Times New Roman" w:cs="Times New Roman"/>
-              </w:rPr>
-              <w:t xml:space="preserve">)?  </w:t>
+              <w:t xml:space="preserve">Czy wykonano harmonogram projektu (MS project)?  </w:t>
             </w:r>
           </w:p>
         </w:tc>
@@ -3275,6 +3189,12 @@
                 <w:rFonts w:ascii="Times New Roman" w:eastAsia="Times New Roman" w:hAnsi="Times New Roman" w:cs="Times New Roman"/>
               </w:rPr>
               <w:t xml:space="preserve"> </w:t>
+            </w:r>
+            <w:r>
+              <w:rPr>
+                <w:rFonts w:ascii="Times New Roman" w:eastAsia="Times New Roman" w:hAnsi="Times New Roman" w:cs="Times New Roman"/>
+              </w:rPr>
+              <w:t>In progress</w:t>
             </w:r>
           </w:p>
         </w:tc>
@@ -4866,35 +4786,7 @@
               <w:rPr>
                 <w:rFonts w:ascii="Times New Roman" w:eastAsia="Times New Roman" w:hAnsi="Times New Roman" w:cs="Times New Roman"/>
               </w:rPr>
-              <w:t xml:space="preserve">Czy jest diagram </w:t>
-            </w:r>
-            <w:proofErr w:type="spellStart"/>
-            <w:r>
-              <w:rPr>
-                <w:rFonts w:ascii="Times New Roman" w:eastAsia="Times New Roman" w:hAnsi="Times New Roman" w:cs="Times New Roman"/>
-              </w:rPr>
-              <w:t>use</w:t>
-            </w:r>
-            <w:proofErr w:type="spellEnd"/>
-            <w:r>
-              <w:rPr>
-                <w:rFonts w:ascii="Times New Roman" w:eastAsia="Times New Roman" w:hAnsi="Times New Roman" w:cs="Times New Roman"/>
-              </w:rPr>
-              <w:t xml:space="preserve"> </w:t>
-            </w:r>
-            <w:proofErr w:type="spellStart"/>
-            <w:r>
-              <w:rPr>
-                <w:rFonts w:ascii="Times New Roman" w:eastAsia="Times New Roman" w:hAnsi="Times New Roman" w:cs="Times New Roman"/>
-              </w:rPr>
-              <w:t>case’ów</w:t>
-            </w:r>
-            <w:proofErr w:type="spellEnd"/>
-            <w:r>
-              <w:rPr>
-                <w:rFonts w:ascii="Times New Roman" w:eastAsia="Times New Roman" w:hAnsi="Times New Roman" w:cs="Times New Roman"/>
-              </w:rPr>
-              <w:t xml:space="preserve">? </w:t>
+              <w:t xml:space="preserve">Czy jest diagram use case’ów? </w:t>
             </w:r>
           </w:p>
         </w:tc>
@@ -4997,35 +4889,7 @@
               <w:rPr>
                 <w:rFonts w:ascii="Times New Roman" w:eastAsia="Times New Roman" w:hAnsi="Times New Roman" w:cs="Times New Roman"/>
               </w:rPr>
-              <w:t xml:space="preserve">Czy napisano </w:t>
-            </w:r>
-            <w:proofErr w:type="spellStart"/>
-            <w:r>
-              <w:rPr>
-                <w:rFonts w:ascii="Times New Roman" w:eastAsia="Times New Roman" w:hAnsi="Times New Roman" w:cs="Times New Roman"/>
-              </w:rPr>
-              <w:t>use</w:t>
-            </w:r>
-            <w:proofErr w:type="spellEnd"/>
-            <w:r>
-              <w:rPr>
-                <w:rFonts w:ascii="Times New Roman" w:eastAsia="Times New Roman" w:hAnsi="Times New Roman" w:cs="Times New Roman"/>
-              </w:rPr>
-              <w:t xml:space="preserve"> </w:t>
-            </w:r>
-            <w:proofErr w:type="spellStart"/>
-            <w:r>
-              <w:rPr>
-                <w:rFonts w:ascii="Times New Roman" w:eastAsia="Times New Roman" w:hAnsi="Times New Roman" w:cs="Times New Roman"/>
-              </w:rPr>
-              <w:t>case’y</w:t>
-            </w:r>
-            <w:proofErr w:type="spellEnd"/>
-            <w:r>
-              <w:rPr>
-                <w:rFonts w:ascii="Times New Roman" w:eastAsia="Times New Roman" w:hAnsi="Times New Roman" w:cs="Times New Roman"/>
-              </w:rPr>
-              <w:t xml:space="preserve">? </w:t>
+              <w:t xml:space="preserve">Czy napisano use case’y? </w:t>
             </w:r>
           </w:p>
         </w:tc>
@@ -5082,35 +4946,7 @@
               <w:rPr>
                 <w:rFonts w:ascii="Times New Roman" w:eastAsia="Times New Roman" w:hAnsi="Times New Roman" w:cs="Times New Roman"/>
               </w:rPr>
-              <w:t xml:space="preserve">min. dwa </w:t>
-            </w:r>
-            <w:proofErr w:type="spellStart"/>
-            <w:r>
-              <w:rPr>
-                <w:rFonts w:ascii="Times New Roman" w:eastAsia="Times New Roman" w:hAnsi="Times New Roman" w:cs="Times New Roman"/>
-              </w:rPr>
-              <w:t>use</w:t>
-            </w:r>
-            <w:proofErr w:type="spellEnd"/>
-            <w:r>
-              <w:rPr>
-                <w:rFonts w:ascii="Times New Roman" w:eastAsia="Times New Roman" w:hAnsi="Times New Roman" w:cs="Times New Roman"/>
-              </w:rPr>
-              <w:t xml:space="preserve"> </w:t>
-            </w:r>
-            <w:proofErr w:type="spellStart"/>
-            <w:r>
-              <w:rPr>
-                <w:rFonts w:ascii="Times New Roman" w:eastAsia="Times New Roman" w:hAnsi="Times New Roman" w:cs="Times New Roman"/>
-              </w:rPr>
-              <w:t>case’y</w:t>
-            </w:r>
-            <w:proofErr w:type="spellEnd"/>
-            <w:r>
-              <w:rPr>
-                <w:rFonts w:ascii="Times New Roman" w:eastAsia="Times New Roman" w:hAnsi="Times New Roman" w:cs="Times New Roman"/>
-              </w:rPr>
-              <w:t xml:space="preserve"> </w:t>
+              <w:t xml:space="preserve">min. dwa use case’y </w:t>
             </w:r>
           </w:p>
         </w:tc>
@@ -5156,35 +4992,7 @@
               <w:rPr>
                 <w:rFonts w:ascii="Times New Roman" w:eastAsia="Times New Roman" w:hAnsi="Times New Roman" w:cs="Times New Roman"/>
               </w:rPr>
-              <w:t xml:space="preserve">Czy procesy w </w:t>
-            </w:r>
-            <w:proofErr w:type="spellStart"/>
-            <w:r>
-              <w:rPr>
-                <w:rFonts w:ascii="Times New Roman" w:eastAsia="Times New Roman" w:hAnsi="Times New Roman" w:cs="Times New Roman"/>
-              </w:rPr>
-              <w:t>use</w:t>
-            </w:r>
-            <w:proofErr w:type="spellEnd"/>
-            <w:r>
-              <w:rPr>
-                <w:rFonts w:ascii="Times New Roman" w:eastAsia="Times New Roman" w:hAnsi="Times New Roman" w:cs="Times New Roman"/>
-              </w:rPr>
-              <w:t xml:space="preserve"> </w:t>
-            </w:r>
-            <w:proofErr w:type="spellStart"/>
-            <w:r>
-              <w:rPr>
-                <w:rFonts w:ascii="Times New Roman" w:eastAsia="Times New Roman" w:hAnsi="Times New Roman" w:cs="Times New Roman"/>
-              </w:rPr>
-              <w:t>case’ach</w:t>
-            </w:r>
-            <w:proofErr w:type="spellEnd"/>
-            <w:r>
-              <w:rPr>
-                <w:rFonts w:ascii="Times New Roman" w:eastAsia="Times New Roman" w:hAnsi="Times New Roman" w:cs="Times New Roman"/>
-              </w:rPr>
-              <w:t xml:space="preserve"> opisano za pomocą diagramu aktywności? </w:t>
+              <w:t xml:space="preserve">Czy procesy w use case’ach opisano za pomocą diagramu aktywności? </w:t>
             </w:r>
           </w:p>
         </w:tc>
@@ -5453,16 +5261,8 @@
               <w:rPr>
                 <w:rFonts w:ascii="Times New Roman" w:eastAsia="Times New Roman" w:hAnsi="Times New Roman" w:cs="Times New Roman"/>
               </w:rPr>
-              <w:t xml:space="preserve">In </w:t>
-            </w:r>
-            <w:proofErr w:type="spellStart"/>
-            <w:r>
-              <w:rPr>
-                <w:rFonts w:ascii="Times New Roman" w:eastAsia="Times New Roman" w:hAnsi="Times New Roman" w:cs="Times New Roman"/>
-              </w:rPr>
-              <w:t>progress</w:t>
-            </w:r>
-            <w:proofErr w:type="spellEnd"/>
+              <w:t>In progress</w:t>
+            </w:r>
           </w:p>
         </w:tc>
       </w:tr>
@@ -6652,21 +6452,7 @@
               <w:rPr>
                 <w:rFonts w:ascii="Times New Roman" w:eastAsia="Times New Roman" w:hAnsi="Times New Roman" w:cs="Times New Roman"/>
               </w:rPr>
-              <w:t xml:space="preserve">Czy napisano test </w:t>
-            </w:r>
-            <w:proofErr w:type="spellStart"/>
-            <w:r>
-              <w:rPr>
-                <w:rFonts w:ascii="Times New Roman" w:eastAsia="Times New Roman" w:hAnsi="Times New Roman" w:cs="Times New Roman"/>
-              </w:rPr>
-              <w:t>case’y</w:t>
-            </w:r>
-            <w:proofErr w:type="spellEnd"/>
-            <w:r>
-              <w:rPr>
-                <w:rFonts w:ascii="Times New Roman" w:eastAsia="Times New Roman" w:hAnsi="Times New Roman" w:cs="Times New Roman"/>
-              </w:rPr>
-              <w:t xml:space="preserve">? </w:t>
+              <w:t xml:space="preserve">Czy napisano test case’y? </w:t>
             </w:r>
           </w:p>
         </w:tc>
@@ -6723,21 +6509,7 @@
               <w:rPr>
                 <w:rFonts w:ascii="Times New Roman" w:eastAsia="Times New Roman" w:hAnsi="Times New Roman" w:cs="Times New Roman"/>
               </w:rPr>
-              <w:t xml:space="preserve">min. dwa test </w:t>
-            </w:r>
-            <w:proofErr w:type="spellStart"/>
-            <w:r>
-              <w:rPr>
-                <w:rFonts w:ascii="Times New Roman" w:eastAsia="Times New Roman" w:hAnsi="Times New Roman" w:cs="Times New Roman"/>
-              </w:rPr>
-              <w:t>case’y</w:t>
-            </w:r>
-            <w:proofErr w:type="spellEnd"/>
-            <w:r>
-              <w:rPr>
-                <w:rFonts w:ascii="Times New Roman" w:eastAsia="Times New Roman" w:hAnsi="Times New Roman" w:cs="Times New Roman"/>
-              </w:rPr>
-              <w:t xml:space="preserve"> </w:t>
+              <w:t xml:space="preserve">min. dwa test case’y </w:t>
             </w:r>
           </w:p>
         </w:tc>

</xml_diff>